<commit_message>
add data conversion tool
</commit_message>
<xml_diff>
--- a/mc1/data/Lekagul Preserve Description.docx
+++ b/mc1/data/Lekagul Preserve Description.docx
@@ -254,13 +254,27 @@
         <w:t xml:space="preserve"> Lekagul Preserve </w:t>
       </w:r>
       <w:r>
+        <w:rPr>
+          <w:highlight w:val="yellow"/>
+        </w:rPr>
         <w:t>24 hours a day all year long through its</w:t>
       </w:r>
       <w:r>
+        <w:rPr>
+          <w:highlight w:val="yellow"/>
+        </w:rPr>
         <w:t xml:space="preserve"> </w:t>
       </w:r>
       <w:r>
-        <w:t xml:space="preserve">five entrances. Please note there is a fee to access the Preserve. Visitors can </w:t>
+        <w:rPr>
+          <w:highlight w:val="yellow"/>
+        </w:rPr>
+        <w:t>five entrances</w:t>
+      </w:r>
+      <w:bookmarkStart w:id="0" w:name="_GoBack"/>
+      <w:bookmarkEnd w:id="0"/>
+      <w:r>
+        <w:t xml:space="preserve">. Please note there is a fee to access the Preserve. Visitors can </w:t>
       </w:r>
       <w:r>
         <w:rPr>
@@ -382,8 +396,6 @@
       <w:r>
         <w:t>Sunscreen</w:t>
       </w:r>
-      <w:bookmarkStart w:id="0" w:name="_GoBack"/>
-      <w:bookmarkEnd w:id="0"/>
     </w:p>
     <w:p>
       <w:pPr>

</xml_diff>